<commit_message>
Changes so that recipes for pupils not in need of recipes get a special greeting
</commit_message>
<xml_diff>
--- a/Recipe6.docx
+++ b/Recipe6.docx
@@ -571,55 +571,43 @@
           <w:lang w:val="sv-SE"/>
         </w:rPr>
       </w:pPr>
-      <w:r>
-        <w:rPr>
-          <w:lang w:val="sv-SE"/>
-        </w:rPr>
-        <w:tab/>
-      </w:r>
-      <w:r>
-        <w:rPr>
-          <w:rFonts w:ascii="Arial" w:hAnsi="Arial" w:cs="Arial"/>
-          <w:b/>
-          <w:bCs/>
-          <w:sz w:val="22"/>
-          <w:lang w:val="sv-SE"/>
-        </w:rPr>
-        <w:t>1</w:t>
-      </w:r>
-      <w:r>
-        <w:rPr>
-          <w:rFonts w:ascii="Arial" w:hAnsi="Arial" w:cs="Arial"/>
-          <w:b/>
-          <w:bCs/>
-          <w:sz w:val="22"/>
-          <w:lang w:val="sv-SE"/>
-        </w:rPr>
-        <w:tab/>
-      </w:r>
-      <w:r>
-        <w:rPr>
-          <w:rFonts w:ascii="Arial" w:hAnsi="Arial" w:cs="Arial"/>
-          <w:b/>
-          <w:bCs/>
-          <w:sz w:val="22"/>
-          <w:lang w:val="sv-SE"/>
-        </w:rPr>
-        <w:t xml:space="preserve"> </w:t>
-      </w:r>
-      <w:r>
-        <w:rPr>
-          <w:lang w:val="sv-SE"/>
-        </w:rPr>
-        <w:t>Hur stor är vinke</w:t>
-      </w:r>
       <w:bookmarkStart w:id="0" w:name="_GoBack"/>
       <w:bookmarkEnd w:id="0"/>
       <w:r>
         <w:rPr>
-          <w:lang w:val="sv-SE"/>
-        </w:rPr>
-        <w:t>ln medurs mellan följande siffror på en urtavla?</w:t>
+          <w:rFonts w:ascii="Arial" w:hAnsi="Arial" w:cs="Arial"/>
+          <w:b/>
+          <w:bCs/>
+          <w:sz w:val="22"/>
+          <w:lang w:val="sv-SE"/>
+        </w:rPr>
+        <w:t>1</w:t>
+      </w:r>
+      <w:r>
+        <w:rPr>
+          <w:rFonts w:ascii="Arial" w:hAnsi="Arial" w:cs="Arial"/>
+          <w:b/>
+          <w:bCs/>
+          <w:sz w:val="22"/>
+          <w:lang w:val="sv-SE"/>
+        </w:rPr>
+        <w:tab/>
+      </w:r>
+      <w:r>
+        <w:rPr>
+          <w:rFonts w:ascii="Arial" w:hAnsi="Arial" w:cs="Arial"/>
+          <w:b/>
+          <w:bCs/>
+          <w:sz w:val="22"/>
+          <w:lang w:val="sv-SE"/>
+        </w:rPr>
+        <w:t xml:space="preserve"> </w:t>
+      </w:r>
+      <w:r>
+        <w:rPr>
+          <w:lang w:val="sv-SE"/>
+        </w:rPr>
+        <w:t>Hur stor är vinkeln medurs mellan följande siffror på en urtavla?</w:t>
       </w:r>
     </w:p>
     <w:p>

</xml_diff>